<commit_message>
Trabalho Pratico 1 de Lab. PC2 no ar
</commit_message>
<xml_diff>
--- a/aulas/lab-poo/Trabalho1-PC2.docx
+++ b/aulas/lab-poo/Trabalho1-PC2.docx
@@ -157,7 +157,14 @@
           <w:sz w:val="32"/>
           <w:szCs w:val="32"/>
         </w:rPr>
-        <w:t>20 pontos</w:t>
+        <w:t>3</w:t>
+      </w:r>
+      <w:r>
+        <w:rPr>
+          <w:sz w:val="32"/>
+          <w:szCs w:val="32"/>
+        </w:rPr>
+        <w:t>0 pontos</w:t>
       </w:r>
     </w:p>
     <w:p>
@@ -189,7 +196,7 @@
           <w:sz w:val="32"/>
           <w:szCs w:val="32"/>
         </w:rPr>
-        <w:t>16/04</w:t>
+        <w:t>24/09</w:t>
       </w:r>
       <w:r>
         <w:rPr>
@@ -229,7 +236,35 @@
           <w:sz w:val="32"/>
           <w:szCs w:val="32"/>
         </w:rPr>
-        <w:t>Neste trabalho prático, a turma deverá criar um</w:t>
+        <w:t xml:space="preserve">Neste trabalho prático, </w:t>
+      </w:r>
+      <w:r>
+        <w:rPr>
+          <w:sz w:val="32"/>
+          <w:szCs w:val="32"/>
+        </w:rPr>
+        <w:t>o</w:t>
+      </w:r>
+      <w:r>
+        <w:rPr>
+          <w:sz w:val="32"/>
+          <w:szCs w:val="32"/>
+        </w:rPr>
+        <w:t xml:space="preserve"> </w:t>
+      </w:r>
+      <w:r>
+        <w:rPr>
+          <w:sz w:val="32"/>
+          <w:szCs w:val="32"/>
+        </w:rPr>
+        <w:t>aluno</w:t>
+      </w:r>
+      <w:r>
+        <w:rPr>
+          <w:sz w:val="32"/>
+          <w:szCs w:val="32"/>
+        </w:rPr>
+        <w:t xml:space="preserve"> deverá criar um</w:t>
       </w:r>
       <w:r>
         <w:rPr>
@@ -382,15 +417,22 @@
           <w:sz w:val="32"/>
           <w:szCs w:val="32"/>
         </w:rPr>
-        <w:t xml:space="preserve">O trabalho deverá ser feito em </w:t>
-      </w:r>
-      <w:r>
-        <w:rPr>
-          <w:b/>
-          <w:sz w:val="32"/>
-          <w:szCs w:val="32"/>
-        </w:rPr>
-        <w:t>grupos de 3 pessoas ou em duplas</w:t>
+        <w:t xml:space="preserve">OBS.: </w:t>
+      </w:r>
+      <w:r>
+        <w:rPr>
+          <w:sz w:val="32"/>
+          <w:szCs w:val="32"/>
+        </w:rPr>
+        <w:t xml:space="preserve">O trabalho deverá ser feito </w:t>
+      </w:r>
+      <w:r>
+        <w:rPr>
+          <w:b/>
+          <w:sz w:val="32"/>
+          <w:szCs w:val="32"/>
+        </w:rPr>
+        <w:t>individualmente</w:t>
       </w:r>
       <w:r>
         <w:rPr>
@@ -433,7 +475,7 @@
           <w:sz w:val="28"/>
           <w:szCs w:val="28"/>
         </w:rPr>
-        <w:t xml:space="preserve">: Todos os trabalhos deverão ser entregues através do sistema SIGAA. O grupo deverá colocar todo o </w:t>
+        <w:t xml:space="preserve">: Todos os trabalhos deverão ser entregues através do sistema </w:t>
       </w:r>
       <w:r>
         <w:rPr>
@@ -441,7 +483,7 @@
           <w:sz w:val="28"/>
           <w:szCs w:val="28"/>
         </w:rPr>
-        <w:t xml:space="preserve">código-fonte do </w:t>
+        <w:t>Microsoft Teams</w:t>
       </w:r>
       <w:r>
         <w:rPr>
@@ -449,7 +491,7 @@
           <w:sz w:val="28"/>
           <w:szCs w:val="28"/>
         </w:rPr>
-        <w:t>trabalho em um arquivo “.zip”. O arquivo zipado deverá conter o nome de todos os integrantes do grupo.</w:t>
+        <w:t xml:space="preserve">. O </w:t>
       </w:r>
       <w:r>
         <w:rPr>
@@ -457,7 +499,7 @@
           <w:sz w:val="28"/>
           <w:szCs w:val="28"/>
         </w:rPr>
-        <w:t xml:space="preserve"> O grupo fará a apresentação d</w:t>
+        <w:t>aluno</w:t>
       </w:r>
       <w:r>
         <w:rPr>
@@ -465,7 +507,7 @@
           <w:sz w:val="28"/>
           <w:szCs w:val="28"/>
         </w:rPr>
-        <w:t>o</w:t>
+        <w:t xml:space="preserve"> deverá colocar todo o </w:t>
       </w:r>
       <w:r>
         <w:rPr>
@@ -473,7 +515,7 @@
           <w:sz w:val="28"/>
           <w:szCs w:val="28"/>
         </w:rPr>
-        <w:t xml:space="preserve"> </w:t>
+        <w:t xml:space="preserve">código-fonte do </w:t>
       </w:r>
       <w:r>
         <w:rPr>
@@ -481,7 +523,7 @@
           <w:sz w:val="28"/>
           <w:szCs w:val="28"/>
         </w:rPr>
-        <w:t>programa</w:t>
+        <w:t xml:space="preserve">trabalho em um arquivo “.zip”. O arquivo zipado deverá conter o nome </w:t>
       </w:r>
       <w:r>
         <w:rPr>
@@ -489,7 +531,7 @@
           <w:sz w:val="28"/>
           <w:szCs w:val="28"/>
         </w:rPr>
-        <w:t xml:space="preserve"> </w:t>
+        <w:t>completo do aluno bem como o seu número de matrícula</w:t>
       </w:r>
       <w:r>
         <w:rPr>
@@ -497,7 +539,7 @@
           <w:sz w:val="28"/>
           <w:szCs w:val="28"/>
         </w:rPr>
-        <w:t>para o professor na data de entrega.</w:t>
+        <w:t>.</w:t>
       </w:r>
       <w:r>
         <w:rPr>
@@ -505,24 +547,28 @@
           <w:sz w:val="28"/>
           <w:szCs w:val="28"/>
         </w:rPr>
-        <w:t xml:space="preserve"> Qualquer dúvida sobre o trabalho, pode ser enviada para o e-mail do professor: </w:t>
-      </w:r>
-      <w:hyperlink r:id="rId6" w:history="1">
-        <w:r>
-          <w:rPr>
-            <w:rStyle w:val="Hyperlink"/>
-            <w:b/>
-            <w:sz w:val="28"/>
-            <w:szCs w:val="28"/>
-          </w:rPr>
-          <w:t>edu@cefetmg.br</w:t>
-        </w:r>
-      </w:hyperlink>
-    </w:p>
-    <w:p>
+        <w:t xml:space="preserve"> </w:t>
+      </w:r>
+      <w:r>
+        <w:rPr>
+          <w:b/>
+          <w:sz w:val="28"/>
+          <w:szCs w:val="28"/>
+        </w:rPr>
+        <w:t xml:space="preserve">Qualquer dúvida sobre o trabalho, pode ser enviada para o </w:t>
+      </w:r>
+      <w:r>
+        <w:rPr>
+          <w:b/>
+          <w:sz w:val="28"/>
+          <w:szCs w:val="28"/>
+        </w:rPr>
+        <w:t>monitor da disciplina.</w:t>
+      </w:r>
       <w:bookmarkStart w:id="0" w:name="_GoBack"/>
       <w:bookmarkEnd w:id="0"/>
     </w:p>
+    <w:p/>
     <w:sectPr>
       <w:pgSz w:w="11906" w:h="16838"/>
       <w:pgMar w:top="1417" w:right="1701" w:bottom="1417" w:left="1701" w:header="708" w:footer="708" w:gutter="0"/>

</xml_diff>

<commit_message>
trabalho 1 de lab. pc2
</commit_message>
<xml_diff>
--- a/aulas/lab-poo/Trabalho1-PC2.docx
+++ b/aulas/lab-poo/Trabalho1-PC2.docx
@@ -196,7 +196,7 @@
           <w:sz w:val="32"/>
           <w:szCs w:val="32"/>
         </w:rPr>
-        <w:t>24/09</w:t>
+        <w:t>11/02</w:t>
       </w:r>
       <w:r>
         <w:rPr>
@@ -209,6 +209,7 @@
     </w:p>
     <w:p>
       <w:pPr>
+        <w:jc w:val="both"/>
         <w:rPr>
           <w:sz w:val="32"/>
           <w:szCs w:val="32"/>
@@ -217,358 +218,497 @@
     </w:p>
     <w:p>
       <w:pPr>
-        <w:rPr>
-          <w:sz w:val="32"/>
-          <w:szCs w:val="32"/>
-        </w:rPr>
-      </w:pPr>
-    </w:p>
-    <w:p>
-      <w:pPr>
-        <w:jc w:val="both"/>
-        <w:rPr>
-          <w:sz w:val="32"/>
-          <w:szCs w:val="32"/>
-        </w:rPr>
-      </w:pPr>
-      <w:r>
-        <w:rPr>
-          <w:sz w:val="32"/>
-          <w:szCs w:val="32"/>
-        </w:rPr>
-        <w:t xml:space="preserve">Neste trabalho prático, </w:t>
-      </w:r>
-      <w:r>
-        <w:rPr>
-          <w:sz w:val="32"/>
-          <w:szCs w:val="32"/>
-        </w:rPr>
-        <w:t>o</w:t>
-      </w:r>
-      <w:r>
-        <w:rPr>
-          <w:sz w:val="32"/>
-          <w:szCs w:val="32"/>
-        </w:rPr>
-        <w:t xml:space="preserve"> </w:t>
-      </w:r>
-      <w:r>
-        <w:rPr>
-          <w:sz w:val="32"/>
-          <w:szCs w:val="32"/>
-        </w:rPr>
-        <w:t>aluno</w:t>
-      </w:r>
-      <w:r>
-        <w:rPr>
-          <w:sz w:val="32"/>
-          <w:szCs w:val="32"/>
-        </w:rPr>
-        <w:t xml:space="preserve"> deverá criar um</w:t>
-      </w:r>
-      <w:r>
-        <w:rPr>
-          <w:sz w:val="32"/>
-          <w:szCs w:val="32"/>
-        </w:rPr>
-        <w:t xml:space="preserve"> programa Java </w:t>
-      </w:r>
-      <w:r>
-        <w:rPr>
-          <w:sz w:val="32"/>
-          <w:szCs w:val="32"/>
-        </w:rPr>
-        <w:t xml:space="preserve">que permita cadastrar e </w:t>
-      </w:r>
-      <w:r>
-        <w:rPr>
-          <w:sz w:val="32"/>
-          <w:szCs w:val="32"/>
-        </w:rPr>
-        <w:t>listar dados de imóveis</w:t>
-      </w:r>
-      <w:r>
-        <w:rPr>
-          <w:sz w:val="32"/>
-          <w:szCs w:val="32"/>
-        </w:rPr>
-        <w:t xml:space="preserve"> vendidos por uma imobiliária</w:t>
-      </w:r>
-      <w:r>
-        <w:rPr>
-          <w:sz w:val="32"/>
-          <w:szCs w:val="32"/>
-        </w:rPr>
-        <w:t xml:space="preserve">. Os dados dos imóveis deverão ser cadastrados em um vetor </w:t>
-      </w:r>
-      <w:r>
-        <w:rPr>
-          <w:sz w:val="32"/>
-          <w:szCs w:val="32"/>
-        </w:rPr>
-        <w:t>de objetos</w:t>
-      </w:r>
-      <w:r>
-        <w:rPr>
-          <w:sz w:val="32"/>
-          <w:szCs w:val="32"/>
+        <w:jc w:val="both"/>
+        <w:rPr>
+          <w:sz w:val="24"/>
+          <w:szCs w:val="24"/>
+        </w:rPr>
+      </w:pPr>
+      <w:r>
+        <w:rPr>
+          <w:sz w:val="24"/>
+          <w:szCs w:val="24"/>
+        </w:rPr>
+        <w:t>Considere um cadastro de produtos de um estoque, com as seguintes informações para cada produto:</w:t>
+      </w:r>
+    </w:p>
+    <w:p>
+      <w:pPr>
+        <w:numPr>
+          <w:ilvl w:val="0"/>
+          <w:numId w:val="4"/>
+        </w:numPr>
+        <w:jc w:val="both"/>
+        <w:rPr>
+          <w:sz w:val="24"/>
+          <w:szCs w:val="24"/>
+        </w:rPr>
+      </w:pPr>
+      <w:r>
+        <w:rPr>
+          <w:sz w:val="24"/>
+          <w:szCs w:val="24"/>
+        </w:rPr>
+        <w:t>Código de identificação do produto: representado por um número inteiro</w:t>
+      </w:r>
+    </w:p>
+    <w:p>
+      <w:pPr>
+        <w:numPr>
+          <w:ilvl w:val="0"/>
+          <w:numId w:val="4"/>
+        </w:numPr>
+        <w:jc w:val="both"/>
+        <w:rPr>
+          <w:sz w:val="24"/>
+          <w:szCs w:val="24"/>
+        </w:rPr>
+      </w:pPr>
+      <w:r>
+        <w:rPr>
+          <w:sz w:val="24"/>
+          <w:szCs w:val="24"/>
+        </w:rPr>
+        <w:t xml:space="preserve">Nome do produto: representado por uma string </w:t>
+      </w:r>
+    </w:p>
+    <w:p>
+      <w:pPr>
+        <w:numPr>
+          <w:ilvl w:val="0"/>
+          <w:numId w:val="4"/>
+        </w:numPr>
+        <w:jc w:val="both"/>
+        <w:rPr>
+          <w:sz w:val="24"/>
+          <w:szCs w:val="24"/>
+        </w:rPr>
+      </w:pPr>
+      <w:r>
+        <w:rPr>
+          <w:sz w:val="24"/>
+          <w:szCs w:val="24"/>
+        </w:rPr>
+        <w:t>Quantidade disponível no estoque: representado por um número inteiro</w:t>
+      </w:r>
+    </w:p>
+    <w:p>
+      <w:pPr>
+        <w:numPr>
+          <w:ilvl w:val="0"/>
+          <w:numId w:val="4"/>
+        </w:numPr>
+        <w:jc w:val="both"/>
+        <w:rPr>
+          <w:sz w:val="24"/>
+          <w:szCs w:val="24"/>
+        </w:rPr>
+      </w:pPr>
+      <w:r>
+        <w:rPr>
+          <w:sz w:val="24"/>
+          <w:szCs w:val="24"/>
+        </w:rPr>
+        <w:t>Preço de venda: representado por um número real</w:t>
+      </w:r>
+    </w:p>
+    <w:p>
+      <w:pPr>
+        <w:numPr>
+          <w:ilvl w:val="0"/>
+          <w:numId w:val="4"/>
+        </w:numPr>
+        <w:jc w:val="both"/>
+        <w:rPr>
+          <w:sz w:val="24"/>
+          <w:szCs w:val="24"/>
+        </w:rPr>
+      </w:pPr>
+      <w:r>
+        <w:rPr>
+          <w:sz w:val="24"/>
+          <w:szCs w:val="24"/>
+        </w:rPr>
+        <w:t>Descrição do produto: alguma informação adicional representado por uma string</w:t>
+      </w:r>
+    </w:p>
+    <w:p>
+      <w:pPr>
+        <w:ind w:left="720"/>
+        <w:jc w:val="both"/>
+        <w:rPr>
+          <w:sz w:val="24"/>
+          <w:szCs w:val="24"/>
+        </w:rPr>
+      </w:pPr>
+    </w:p>
+    <w:p>
+      <w:pPr>
+        <w:ind w:firstLine="360"/>
+        <w:jc w:val="both"/>
+        <w:rPr>
+          <w:sz w:val="24"/>
+          <w:szCs w:val="24"/>
+        </w:rPr>
+      </w:pPr>
+      <w:r>
+        <w:rPr>
+          <w:sz w:val="24"/>
+          <w:szCs w:val="24"/>
+        </w:rPr>
+        <w:t>Crie uma classe, denominada Produto, que contenha os campos apropriados para guardar as informações de um produto. Além disso, defina um vetor de 100 produtos (ou seja, cada posição do vetor é um objeto do tipo Produto).</w:t>
+      </w:r>
+    </w:p>
+    <w:p>
+      <w:pPr>
+        <w:ind w:firstLine="360"/>
+        <w:jc w:val="both"/>
+        <w:rPr>
+          <w:sz w:val="24"/>
+          <w:szCs w:val="24"/>
+        </w:rPr>
+      </w:pPr>
+      <w:r>
+        <w:rPr>
+          <w:sz w:val="24"/>
+          <w:szCs w:val="24"/>
+        </w:rPr>
+        <w:t>O programa deverá exibir um menu na tela contendo as seguintes opções:</w:t>
+      </w:r>
+    </w:p>
+    <w:p>
+      <w:pPr>
+        <w:numPr>
+          <w:ilvl w:val="0"/>
+          <w:numId w:val="5"/>
+        </w:numPr>
+        <w:jc w:val="both"/>
+        <w:rPr>
+          <w:sz w:val="24"/>
+          <w:szCs w:val="24"/>
+        </w:rPr>
+      </w:pPr>
+      <w:r>
+        <w:rPr>
+          <w:sz w:val="24"/>
+          <w:szCs w:val="24"/>
+        </w:rPr>
+        <w:t>Adicionar um produto</w:t>
+      </w:r>
+    </w:p>
+    <w:p>
+      <w:pPr>
+        <w:numPr>
+          <w:ilvl w:val="0"/>
+          <w:numId w:val="5"/>
+        </w:numPr>
+        <w:jc w:val="both"/>
+        <w:rPr>
+          <w:sz w:val="24"/>
+          <w:szCs w:val="24"/>
+        </w:rPr>
+      </w:pPr>
+      <w:r>
+        <w:rPr>
+          <w:sz w:val="24"/>
+          <w:szCs w:val="24"/>
+        </w:rPr>
+        <w:t>Encontrar o produto com o maior preço de venda</w:t>
+      </w:r>
+    </w:p>
+    <w:p>
+      <w:pPr>
+        <w:numPr>
+          <w:ilvl w:val="0"/>
+          <w:numId w:val="5"/>
+        </w:numPr>
+        <w:jc w:val="both"/>
+        <w:rPr>
+          <w:sz w:val="24"/>
+          <w:szCs w:val="24"/>
+        </w:rPr>
+      </w:pPr>
+      <w:r>
+        <w:rPr>
+          <w:sz w:val="24"/>
+          <w:szCs w:val="24"/>
+        </w:rPr>
+        <w:t>Encontrar o produto com a maior quantidade disponível no estoque</w:t>
+      </w:r>
+    </w:p>
+    <w:p>
+      <w:pPr>
+        <w:numPr>
+          <w:ilvl w:val="0"/>
+          <w:numId w:val="5"/>
+        </w:numPr>
+        <w:jc w:val="both"/>
+        <w:rPr>
+          <w:sz w:val="24"/>
+          <w:szCs w:val="24"/>
+        </w:rPr>
+      </w:pPr>
+      <w:r>
+        <w:rPr>
+          <w:sz w:val="24"/>
+          <w:szCs w:val="24"/>
+        </w:rPr>
+        <w:t>Encontrar um dado produto através do seu código de identificação</w:t>
+      </w:r>
+    </w:p>
+    <w:p>
+      <w:pPr>
+        <w:numPr>
+          <w:ilvl w:val="0"/>
+          <w:numId w:val="5"/>
+        </w:numPr>
+        <w:jc w:val="both"/>
+        <w:rPr>
+          <w:sz w:val="24"/>
+          <w:szCs w:val="24"/>
+        </w:rPr>
+      </w:pPr>
+      <w:r>
+        <w:rPr>
+          <w:sz w:val="24"/>
+          <w:szCs w:val="24"/>
+        </w:rPr>
+        <w:t>Alterar o preço de venda de um dado produto</w:t>
+      </w:r>
+    </w:p>
+    <w:p>
+      <w:pPr>
+        <w:numPr>
+          <w:ilvl w:val="0"/>
+          <w:numId w:val="5"/>
+        </w:numPr>
+        <w:jc w:val="both"/>
+        <w:rPr>
+          <w:sz w:val="24"/>
+          <w:szCs w:val="24"/>
+        </w:rPr>
+      </w:pPr>
+      <w:r>
+        <w:rPr>
+          <w:sz w:val="24"/>
+          <w:szCs w:val="24"/>
+        </w:rPr>
+        <w:t>Listar todos os produtos pelo nome em ordem alfabética</w:t>
+      </w:r>
+    </w:p>
+    <w:p>
+      <w:pPr>
+        <w:numPr>
+          <w:ilvl w:val="0"/>
+          <w:numId w:val="5"/>
+        </w:numPr>
+        <w:jc w:val="both"/>
+        <w:rPr>
+          <w:sz w:val="24"/>
+          <w:szCs w:val="24"/>
+        </w:rPr>
+      </w:pPr>
+      <w:r>
+        <w:rPr>
+          <w:sz w:val="24"/>
+          <w:szCs w:val="24"/>
+        </w:rPr>
+        <w:t>Sair</w:t>
+      </w:r>
+    </w:p>
+    <w:p>
+      <w:pPr>
+        <w:jc w:val="both"/>
+        <w:rPr>
+          <w:sz w:val="24"/>
+          <w:szCs w:val="24"/>
+        </w:rPr>
+      </w:pPr>
+    </w:p>
+    <w:p>
+      <w:pPr>
+        <w:jc w:val="both"/>
+        <w:rPr>
+          <w:sz w:val="24"/>
+          <w:szCs w:val="24"/>
+        </w:rPr>
+      </w:pPr>
+      <w:r>
+        <w:rPr>
+          <w:b/>
+          <w:sz w:val="24"/>
+          <w:szCs w:val="24"/>
+        </w:rPr>
+        <w:t>Dica:</w:t>
+      </w:r>
+      <w:r>
+        <w:rPr>
+          <w:sz w:val="24"/>
+          <w:szCs w:val="24"/>
+        </w:rPr>
+        <w:t xml:space="preserve"> Para implementar a opção 6 do Menu, consultar o seguinte post do </w:t>
+      </w:r>
+      <w:r>
+        <w:rPr>
+          <w:i/>
+          <w:sz w:val="24"/>
+          <w:szCs w:val="24"/>
+        </w:rPr>
+        <w:t>Stack Overflow</w:t>
+      </w:r>
+      <w:r>
+        <w:rPr>
+          <w:sz w:val="24"/>
+          <w:szCs w:val="24"/>
         </w:rPr>
         <w:t>.</w:t>
       </w:r>
-      <w:r>
-        <w:rPr>
-          <w:sz w:val="32"/>
-          <w:szCs w:val="32"/>
-        </w:rPr>
-        <w:t xml:space="preserve"> São eles: </w:t>
-      </w:r>
-      <w:r>
-        <w:rPr>
-          <w:sz w:val="32"/>
-          <w:szCs w:val="32"/>
-        </w:rPr>
-        <w:t>código</w:t>
-      </w:r>
-      <w:r>
-        <w:rPr>
-          <w:sz w:val="32"/>
-          <w:szCs w:val="32"/>
-        </w:rPr>
-        <w:t xml:space="preserve"> do imóvel</w:t>
-      </w:r>
-      <w:r>
-        <w:rPr>
-          <w:sz w:val="32"/>
-          <w:szCs w:val="32"/>
-        </w:rPr>
-        <w:t>, endereço, descrição, número de quartos, tamanho (m</w:t>
-      </w:r>
-      <w:r>
-        <w:rPr>
-          <w:sz w:val="32"/>
-          <w:szCs w:val="32"/>
-          <w:vertAlign w:val="superscript"/>
-        </w:rPr>
-        <w:t>2</w:t>
-      </w:r>
-      <w:r>
-        <w:rPr>
-          <w:sz w:val="32"/>
-          <w:szCs w:val="32"/>
-        </w:rPr>
-        <w:t>), número de vagas de garagem e valor.</w:t>
-      </w:r>
-      <w:r>
-        <w:rPr>
-          <w:sz w:val="32"/>
-          <w:szCs w:val="32"/>
-        </w:rPr>
-        <w:t xml:space="preserve"> </w:t>
-      </w:r>
-      <w:r>
-        <w:rPr>
-          <w:sz w:val="32"/>
-          <w:szCs w:val="32"/>
-        </w:rPr>
-        <w:t xml:space="preserve">O programa deverá possuir um </w:t>
-      </w:r>
-      <w:r>
-        <w:rPr>
+    </w:p>
+    <w:p>
+      <w:pPr>
+        <w:jc w:val="both"/>
+        <w:rPr>
+          <w:sz w:val="24"/>
+          <w:szCs w:val="24"/>
+        </w:rPr>
+      </w:pPr>
+      <w:hyperlink r:id="rId6" w:history="1">
+        <w:r>
+          <w:rPr>
+            <w:rStyle w:val="Hyperlink"/>
+            <w:sz w:val="24"/>
+            <w:szCs w:val="24"/>
+          </w:rPr>
+          <w:t>https://pt.stackoverflow.com/questions/32847/como-fazer-a-chamada-do-método-arrays-sort-array-new-metodoord-no-java</w:t>
+        </w:r>
+      </w:hyperlink>
+    </w:p>
+    <w:p>
+      <w:pPr>
+        <w:rPr>
+          <w:sz w:val="24"/>
+          <w:szCs w:val="24"/>
+        </w:rPr>
+      </w:pPr>
+    </w:p>
+    <w:p>
+      <w:pPr>
+        <w:jc w:val="both"/>
+        <w:rPr>
+          <w:sz w:val="24"/>
+          <w:szCs w:val="24"/>
+        </w:rPr>
+      </w:pPr>
+    </w:p>
+    <w:p>
+      <w:pPr>
+        <w:jc w:val="both"/>
+        <w:rPr>
+          <w:b/>
+          <w:sz w:val="24"/>
+          <w:szCs w:val="24"/>
+        </w:rPr>
+      </w:pPr>
+      <w:r>
+        <w:rPr>
+          <w:sz w:val="24"/>
+          <w:szCs w:val="24"/>
+        </w:rPr>
+        <w:t xml:space="preserve">OBS.: </w:t>
+      </w:r>
+      <w:r>
+        <w:rPr>
+          <w:sz w:val="24"/>
+          <w:szCs w:val="24"/>
+        </w:rPr>
+        <w:t xml:space="preserve">O trabalho deverá ser feito </w:t>
+      </w:r>
+      <w:r>
+        <w:rPr>
+          <w:b/>
+          <w:sz w:val="24"/>
+          <w:szCs w:val="24"/>
+        </w:rPr>
+        <w:t xml:space="preserve">em grupos de 4 pessoas. </w:t>
+      </w:r>
+      <w:r>
+        <w:rPr>
+          <w:sz w:val="24"/>
+          <w:szCs w:val="24"/>
+        </w:rPr>
+        <w:t>É importante salientar que o grupo deverá ser o mesmo para os próximos trabalhos da disciplina</w:t>
+      </w:r>
+      <w:r>
+        <w:rPr>
+          <w:sz w:val="24"/>
+          <w:szCs w:val="24"/>
+        </w:rPr>
+        <w:t>. O grupo deverá fazer a implementação do trabalho na linguagem Java.</w:t>
+      </w:r>
+    </w:p>
+    <w:p>
+      <w:pPr>
+        <w:jc w:val="both"/>
+        <w:rPr>
+          <w:b/>
+          <w:sz w:val="24"/>
+          <w:szCs w:val="24"/>
+        </w:rPr>
+      </w:pPr>
+    </w:p>
+    <w:p>
+      <w:pPr>
+        <w:jc w:val="both"/>
+        <w:rPr>
+          <w:b/>
+          <w:sz w:val="24"/>
+          <w:szCs w:val="24"/>
+        </w:rPr>
+      </w:pPr>
+      <w:r>
+        <w:rPr>
+          <w:b/>
           <w:i/>
-          <w:sz w:val="32"/>
-          <w:szCs w:val="32"/>
-        </w:rPr>
-        <w:t>menu</w:t>
-      </w:r>
-      <w:r>
-        <w:rPr>
-          <w:sz w:val="32"/>
-          <w:szCs w:val="32"/>
-        </w:rPr>
-        <w:t xml:space="preserve"> de opções para interação com o usuário.</w:t>
-      </w:r>
-      <w:r>
-        <w:rPr>
-          <w:sz w:val="32"/>
-          <w:szCs w:val="32"/>
-        </w:rPr>
-        <w:t xml:space="preserve"> O programa deverá ler dados informados via teclado pelo usuário.</w:t>
-      </w:r>
-    </w:p>
-    <w:p>
-      <w:pPr>
-        <w:jc w:val="both"/>
-        <w:rPr>
-          <w:sz w:val="32"/>
-          <w:szCs w:val="32"/>
-        </w:rPr>
-      </w:pPr>
-    </w:p>
-    <w:p>
-      <w:pPr>
-        <w:jc w:val="both"/>
-        <w:rPr>
-          <w:sz w:val="32"/>
-          <w:szCs w:val="32"/>
-        </w:rPr>
-      </w:pPr>
-      <w:r>
-        <w:rPr>
-          <w:sz w:val="32"/>
-          <w:szCs w:val="32"/>
-        </w:rPr>
-        <w:t xml:space="preserve">OBS.: </w:t>
-      </w:r>
-      <w:r>
-        <w:rPr>
-          <w:sz w:val="32"/>
-          <w:szCs w:val="32"/>
-        </w:rPr>
-        <w:t xml:space="preserve">O trabalho deverá ser feito </w:t>
-      </w:r>
+          <w:sz w:val="24"/>
+          <w:szCs w:val="24"/>
+        </w:rPr>
+        <w:t xml:space="preserve">Todos os trabalhos deverão ser enviados para o e-mail </w:t>
+      </w:r>
+      <w:hyperlink r:id="rId7" w:history="1">
+        <w:r>
+          <w:rPr>
+            <w:rStyle w:val="Hyperlink"/>
+            <w:b/>
+            <w:i/>
+            <w:sz w:val="24"/>
+            <w:szCs w:val="24"/>
+            <w:u w:val="none"/>
+          </w:rPr>
+          <w:t>edu@cefetmg.br</w:t>
+        </w:r>
+      </w:hyperlink>
       <w:r>
         <w:rPr>
           <w:b/>
-          <w:sz w:val="32"/>
-          <w:szCs w:val="32"/>
-        </w:rPr>
-        <w:t>individualmente</w:t>
-      </w:r>
-      <w:r>
-        <w:rPr>
-          <w:sz w:val="32"/>
-          <w:szCs w:val="32"/>
-        </w:rPr>
-        <w:t xml:space="preserve">. </w:t>
-      </w:r>
-    </w:p>
-    <w:p>
-      <w:pPr>
-        <w:jc w:val="both"/>
-        <w:rPr>
-          <w:sz w:val="32"/>
-          <w:szCs w:val="32"/>
-        </w:rPr>
-      </w:pPr>
-    </w:p>
-    <w:p>
-      <w:pPr>
-        <w:jc w:val="both"/>
+          <w:i/>
+          <w:sz w:val="24"/>
+          <w:szCs w:val="24"/>
+        </w:rPr>
+        <w:t>. O grupo deverá colocar todo o código-fonte do trabalho em um arquivo “.zip”. O arquivo zipado deverá conter o nome completo dos integrantes do grupo bem como os seus números de matrícula</w:t>
+      </w:r>
+      <w:r>
         <w:rPr>
           <w:b/>
-          <w:sz w:val="28"/>
-          <w:szCs w:val="28"/>
-        </w:rPr>
-      </w:pPr>
-      <w:r>
-        <w:rPr>
-          <w:b/>
-          <w:sz w:val="28"/>
-          <w:szCs w:val="28"/>
-          <w:u w:val="single"/>
-        </w:rPr>
-        <w:t>Entrega dos trabalhos</w:t>
-      </w:r>
-      <w:r>
-        <w:rPr>
-          <w:b/>
-          <w:sz w:val="28"/>
-          <w:szCs w:val="28"/>
-        </w:rPr>
-        <w:t xml:space="preserve">: Todos os trabalhos deverão ser entregues através do sistema </w:t>
-      </w:r>
-      <w:r>
-        <w:rPr>
-          <w:b/>
-          <w:sz w:val="28"/>
-          <w:szCs w:val="28"/>
-        </w:rPr>
-        <w:t>Microsoft Teams</w:t>
-      </w:r>
-      <w:r>
-        <w:rPr>
-          <w:b/>
-          <w:sz w:val="28"/>
-          <w:szCs w:val="28"/>
-        </w:rPr>
-        <w:t xml:space="preserve">. O </w:t>
-      </w:r>
-      <w:r>
-        <w:rPr>
-          <w:b/>
-          <w:sz w:val="28"/>
-          <w:szCs w:val="28"/>
-        </w:rPr>
-        <w:t>aluno</w:t>
-      </w:r>
-      <w:r>
-        <w:rPr>
-          <w:b/>
-          <w:sz w:val="28"/>
-          <w:szCs w:val="28"/>
-        </w:rPr>
-        <w:t xml:space="preserve"> deverá colocar todo o </w:t>
-      </w:r>
-      <w:r>
-        <w:rPr>
-          <w:b/>
-          <w:sz w:val="28"/>
-          <w:szCs w:val="28"/>
-        </w:rPr>
-        <w:t xml:space="preserve">código-fonte do </w:t>
-      </w:r>
-      <w:r>
-        <w:rPr>
-          <w:b/>
-          <w:sz w:val="28"/>
-          <w:szCs w:val="28"/>
-        </w:rPr>
-        <w:t xml:space="preserve">trabalho em um arquivo “.zip”. O arquivo zipado deverá conter o nome </w:t>
-      </w:r>
-      <w:r>
-        <w:rPr>
-          <w:b/>
-          <w:sz w:val="28"/>
-          <w:szCs w:val="28"/>
-        </w:rPr>
-        <w:t>completo do aluno bem como o seu número de matrícula</w:t>
-      </w:r>
-      <w:r>
-        <w:rPr>
-          <w:b/>
-          <w:sz w:val="28"/>
-          <w:szCs w:val="28"/>
+          <w:sz w:val="24"/>
+          <w:szCs w:val="24"/>
         </w:rPr>
         <w:t>.</w:t>
       </w:r>
-      <w:r>
-        <w:rPr>
-          <w:b/>
-          <w:sz w:val="28"/>
-          <w:szCs w:val="28"/>
-        </w:rPr>
-        <w:t xml:space="preserve"> </w:t>
-      </w:r>
-      <w:r>
-        <w:rPr>
-          <w:b/>
-          <w:sz w:val="28"/>
-          <w:szCs w:val="28"/>
-        </w:rPr>
-        <w:t xml:space="preserve">Qualquer dúvida sobre o trabalho, pode ser enviada para o </w:t>
-      </w:r>
-      <w:r>
-        <w:rPr>
-          <w:b/>
-          <w:sz w:val="28"/>
-          <w:szCs w:val="28"/>
-        </w:rPr>
-        <w:t>monitor da disciplina.</w:t>
-      </w:r>
+    </w:p>
+    <w:p>
       <w:bookmarkStart w:id="0" w:name="_GoBack"/>
       <w:bookmarkEnd w:id="0"/>
     </w:p>
-    <w:p/>
     <w:sectPr>
       <w:pgSz w:w="11906" w:h="16838"/>
       <w:pgMar w:top="1417" w:right="1701" w:bottom="1417" w:left="1701" w:header="708" w:footer="708" w:gutter="0"/>
@@ -582,6 +722,119 @@
 <file path=word/numbering.xml><?xml version="1.0" encoding="utf-8"?>
 <w:numbering xmlns:wpc="http://schemas.microsoft.com/office/word/2010/wordprocessingCanvas" xmlns:cx="http://schemas.microsoft.com/office/drawing/2014/chartex" xmlns:mc="http://schemas.openxmlformats.org/markup-compatibility/2006" xmlns:o="urn:schemas-microsoft-com:office:office" xmlns:r="http://schemas.openxmlformats.org/officeDocument/2006/relationships" xmlns:m="http://schemas.openxmlformats.org/officeDocument/2006/math" xmlns:v="urn:schemas-microsoft-com:vml" xmlns:wp14="http://schemas.microsoft.com/office/word/2010/wordprocessingDrawing" xmlns:wp="http://schemas.openxmlformats.org/drawingml/2006/wordprocessingDrawing" xmlns:w10="urn:schemas-microsoft-com:office:word" xmlns:w="http://schemas.openxmlformats.org/wordprocessingml/2006/main" xmlns:w14="http://schemas.microsoft.com/office/word/2010/wordml" xmlns:w15="http://schemas.microsoft.com/office/word/2012/wordml" xmlns:w16se="http://schemas.microsoft.com/office/word/2015/wordml/symex" xmlns:wpg="http://schemas.microsoft.com/office/word/2010/wordprocessingGroup" xmlns:wpi="http://schemas.microsoft.com/office/word/2010/wordprocessingInk" xmlns:wne="http://schemas.microsoft.com/office/word/2006/wordml" xmlns:wps="http://schemas.microsoft.com/office/word/2010/wordprocessingShape" mc:Ignorable="w14 w15 w16se wp14">
   <w:abstractNum w:abstractNumId="0" w15:restartNumberingAfterBreak="0">
+    <w:nsid w:val="116923B2"/>
+    <w:multiLevelType w:val="hybridMultilevel"/>
+    <w:tmpl w:val="0DC251EC"/>
+    <w:lvl w:ilvl="0" w:tplc="04160001">
+      <w:start w:val="1"/>
+      <w:numFmt w:val="bullet"/>
+      <w:lvlText w:val=""/>
+      <w:lvlJc w:val="left"/>
+      <w:pPr>
+        <w:ind w:left="720" w:hanging="360"/>
+      </w:pPr>
+      <w:rPr>
+        <w:rFonts w:ascii="Symbol" w:hAnsi="Symbol" w:hint="default"/>
+      </w:rPr>
+    </w:lvl>
+    <w:lvl w:ilvl="1" w:tplc="04160003" w:tentative="1">
+      <w:start w:val="1"/>
+      <w:numFmt w:val="bullet"/>
+      <w:lvlText w:val="o"/>
+      <w:lvlJc w:val="left"/>
+      <w:pPr>
+        <w:ind w:left="1440" w:hanging="360"/>
+      </w:pPr>
+      <w:rPr>
+        <w:rFonts w:ascii="Courier New" w:hAnsi="Courier New" w:cs="Courier New" w:hint="default"/>
+      </w:rPr>
+    </w:lvl>
+    <w:lvl w:ilvl="2" w:tplc="04160005" w:tentative="1">
+      <w:start w:val="1"/>
+      <w:numFmt w:val="bullet"/>
+      <w:lvlText w:val=""/>
+      <w:lvlJc w:val="left"/>
+      <w:pPr>
+        <w:ind w:left="2160" w:hanging="360"/>
+      </w:pPr>
+      <w:rPr>
+        <w:rFonts w:ascii="Wingdings" w:hAnsi="Wingdings" w:hint="default"/>
+      </w:rPr>
+    </w:lvl>
+    <w:lvl w:ilvl="3" w:tplc="04160001" w:tentative="1">
+      <w:start w:val="1"/>
+      <w:numFmt w:val="bullet"/>
+      <w:lvlText w:val=""/>
+      <w:lvlJc w:val="left"/>
+      <w:pPr>
+        <w:ind w:left="2880" w:hanging="360"/>
+      </w:pPr>
+      <w:rPr>
+        <w:rFonts w:ascii="Symbol" w:hAnsi="Symbol" w:hint="default"/>
+      </w:rPr>
+    </w:lvl>
+    <w:lvl w:ilvl="4" w:tplc="04160003" w:tentative="1">
+      <w:start w:val="1"/>
+      <w:numFmt w:val="bullet"/>
+      <w:lvlText w:val="o"/>
+      <w:lvlJc w:val="left"/>
+      <w:pPr>
+        <w:ind w:left="3600" w:hanging="360"/>
+      </w:pPr>
+      <w:rPr>
+        <w:rFonts w:ascii="Courier New" w:hAnsi="Courier New" w:cs="Courier New" w:hint="default"/>
+      </w:rPr>
+    </w:lvl>
+    <w:lvl w:ilvl="5" w:tplc="04160005" w:tentative="1">
+      <w:start w:val="1"/>
+      <w:numFmt w:val="bullet"/>
+      <w:lvlText w:val=""/>
+      <w:lvlJc w:val="left"/>
+      <w:pPr>
+        <w:ind w:left="4320" w:hanging="360"/>
+      </w:pPr>
+      <w:rPr>
+        <w:rFonts w:ascii="Wingdings" w:hAnsi="Wingdings" w:hint="default"/>
+      </w:rPr>
+    </w:lvl>
+    <w:lvl w:ilvl="6" w:tplc="04160001" w:tentative="1">
+      <w:start w:val="1"/>
+      <w:numFmt w:val="bullet"/>
+      <w:lvlText w:val=""/>
+      <w:lvlJc w:val="left"/>
+      <w:pPr>
+        <w:ind w:left="5040" w:hanging="360"/>
+      </w:pPr>
+      <w:rPr>
+        <w:rFonts w:ascii="Symbol" w:hAnsi="Symbol" w:hint="default"/>
+      </w:rPr>
+    </w:lvl>
+    <w:lvl w:ilvl="7" w:tplc="04160003" w:tentative="1">
+      <w:start w:val="1"/>
+      <w:numFmt w:val="bullet"/>
+      <w:lvlText w:val="o"/>
+      <w:lvlJc w:val="left"/>
+      <w:pPr>
+        <w:ind w:left="5760" w:hanging="360"/>
+      </w:pPr>
+      <w:rPr>
+        <w:rFonts w:ascii="Courier New" w:hAnsi="Courier New" w:cs="Courier New" w:hint="default"/>
+      </w:rPr>
+    </w:lvl>
+    <w:lvl w:ilvl="8" w:tplc="04160005" w:tentative="1">
+      <w:start w:val="1"/>
+      <w:numFmt w:val="bullet"/>
+      <w:lvlText w:val=""/>
+      <w:lvlJc w:val="left"/>
+      <w:pPr>
+        <w:ind w:left="6480" w:hanging="360"/>
+      </w:pPr>
+      <w:rPr>
+        <w:rFonts w:ascii="Wingdings" w:hAnsi="Wingdings" w:hint="default"/>
+      </w:rPr>
+    </w:lvl>
+  </w:abstractNum>
+  <w:abstractNum w:abstractNumId="1" w15:restartNumberingAfterBreak="0">
     <w:nsid w:val="116C0182"/>
     <w:multiLevelType w:val="hybridMultilevel"/>
     <w:tmpl w:val="0EFADD86"/>
@@ -694,7 +947,7 @@
       </w:rPr>
     </w:lvl>
   </w:abstractNum>
-  <w:abstractNum w:abstractNumId="1" w15:restartNumberingAfterBreak="0">
+  <w:abstractNum w:abstractNumId="2" w15:restartNumberingAfterBreak="0">
     <w:nsid w:val="1BAB21DC"/>
     <w:multiLevelType w:val="hybridMultilevel"/>
     <w:tmpl w:val="3B9C6396"/>
@@ -807,7 +1060,96 @@
       </w:rPr>
     </w:lvl>
   </w:abstractNum>
-  <w:abstractNum w:abstractNumId="2" w15:restartNumberingAfterBreak="0">
+  <w:abstractNum w:abstractNumId="3" w15:restartNumberingAfterBreak="0">
+    <w:nsid w:val="2B0A6A69"/>
+    <w:multiLevelType w:val="hybridMultilevel"/>
+    <w:tmpl w:val="B09AAF22"/>
+    <w:lvl w:ilvl="0" w:tplc="0416000F">
+      <w:start w:val="1"/>
+      <w:numFmt w:val="decimal"/>
+      <w:lvlText w:val="%1."/>
+      <w:lvlJc w:val="left"/>
+      <w:pPr>
+        <w:ind w:left="720" w:hanging="360"/>
+      </w:pPr>
+      <w:rPr>
+        <w:rFonts w:hint="default"/>
+      </w:rPr>
+    </w:lvl>
+    <w:lvl w:ilvl="1" w:tplc="04160019" w:tentative="1">
+      <w:start w:val="1"/>
+      <w:numFmt w:val="lowerLetter"/>
+      <w:lvlText w:val="%2."/>
+      <w:lvlJc w:val="left"/>
+      <w:pPr>
+        <w:ind w:left="1440" w:hanging="360"/>
+      </w:pPr>
+    </w:lvl>
+    <w:lvl w:ilvl="2" w:tplc="0416001B" w:tentative="1">
+      <w:start w:val="1"/>
+      <w:numFmt w:val="lowerRoman"/>
+      <w:lvlText w:val="%3."/>
+      <w:lvlJc w:val="right"/>
+      <w:pPr>
+        <w:ind w:left="2160" w:hanging="180"/>
+      </w:pPr>
+    </w:lvl>
+    <w:lvl w:ilvl="3" w:tplc="0416000F" w:tentative="1">
+      <w:start w:val="1"/>
+      <w:numFmt w:val="decimal"/>
+      <w:lvlText w:val="%4."/>
+      <w:lvlJc w:val="left"/>
+      <w:pPr>
+        <w:ind w:left="2880" w:hanging="360"/>
+      </w:pPr>
+    </w:lvl>
+    <w:lvl w:ilvl="4" w:tplc="04160019" w:tentative="1">
+      <w:start w:val="1"/>
+      <w:numFmt w:val="lowerLetter"/>
+      <w:lvlText w:val="%5."/>
+      <w:lvlJc w:val="left"/>
+      <w:pPr>
+        <w:ind w:left="3600" w:hanging="360"/>
+      </w:pPr>
+    </w:lvl>
+    <w:lvl w:ilvl="5" w:tplc="0416001B" w:tentative="1">
+      <w:start w:val="1"/>
+      <w:numFmt w:val="lowerRoman"/>
+      <w:lvlText w:val="%6."/>
+      <w:lvlJc w:val="right"/>
+      <w:pPr>
+        <w:ind w:left="4320" w:hanging="180"/>
+      </w:pPr>
+    </w:lvl>
+    <w:lvl w:ilvl="6" w:tplc="0416000F" w:tentative="1">
+      <w:start w:val="1"/>
+      <w:numFmt w:val="decimal"/>
+      <w:lvlText w:val="%7."/>
+      <w:lvlJc w:val="left"/>
+      <w:pPr>
+        <w:ind w:left="5040" w:hanging="360"/>
+      </w:pPr>
+    </w:lvl>
+    <w:lvl w:ilvl="7" w:tplc="04160019" w:tentative="1">
+      <w:start w:val="1"/>
+      <w:numFmt w:val="lowerLetter"/>
+      <w:lvlText w:val="%8."/>
+      <w:lvlJc w:val="left"/>
+      <w:pPr>
+        <w:ind w:left="5760" w:hanging="360"/>
+      </w:pPr>
+    </w:lvl>
+    <w:lvl w:ilvl="8" w:tplc="0416001B" w:tentative="1">
+      <w:start w:val="1"/>
+      <w:numFmt w:val="lowerRoman"/>
+      <w:lvlText w:val="%9."/>
+      <w:lvlJc w:val="right"/>
+      <w:pPr>
+        <w:ind w:left="6480" w:hanging="180"/>
+      </w:pPr>
+    </w:lvl>
+  </w:abstractNum>
+  <w:abstractNum w:abstractNumId="4" w15:restartNumberingAfterBreak="0">
     <w:nsid w:val="3EEF1BD2"/>
     <w:multiLevelType w:val="hybridMultilevel"/>
     <w:tmpl w:val="020E2588"/>
@@ -921,13 +1263,19 @@
     </w:lvl>
   </w:abstractNum>
   <w:num w:numId="1">
+    <w:abstractNumId w:val="4"/>
+  </w:num>
+  <w:num w:numId="2">
+    <w:abstractNumId w:val="1"/>
+  </w:num>
+  <w:num w:numId="3">
     <w:abstractNumId w:val="2"/>
   </w:num>
-  <w:num w:numId="2">
+  <w:num w:numId="4">
     <w:abstractNumId w:val="0"/>
   </w:num>
-  <w:num w:numId="3">
-    <w:abstractNumId w:val="1"/>
+  <w:num w:numId="5">
+    <w:abstractNumId w:val="3"/>
   </w:num>
 </w:numbering>
 </file>

</xml_diff>

<commit_message>
primeiro trabalho de lab. pc2 foi adiado!
</commit_message>
<xml_diff>
--- a/aulas/lab-poo/Trabalho1-PC2.docx
+++ b/aulas/lab-poo/Trabalho1-PC2.docx
@@ -196,7 +196,23 @@
           <w:sz w:val="32"/>
           <w:szCs w:val="32"/>
         </w:rPr>
-        <w:t>11/02</w:t>
+        <w:t>1</w:t>
+      </w:r>
+      <w:r>
+        <w:rPr>
+          <w:sz w:val="32"/>
+          <w:szCs w:val="32"/>
+        </w:rPr>
+        <w:t>8</w:t>
+      </w:r>
+      <w:bookmarkStart w:id="0" w:name="_GoBack"/>
+      <w:bookmarkEnd w:id="0"/>
+      <w:r>
+        <w:rPr>
+          <w:sz w:val="32"/>
+          <w:szCs w:val="32"/>
+        </w:rPr>
+        <w:t>/02</w:t>
       </w:r>
       <w:r>
         <w:rPr>
@@ -636,14 +652,7 @@
           <w:sz w:val="24"/>
           <w:szCs w:val="24"/>
         </w:rPr>
-        <w:t>É importante salientar que o grupo deverá ser o mesmo para os próximos trabalhos da disciplina</w:t>
-      </w:r>
-      <w:r>
-        <w:rPr>
-          <w:sz w:val="24"/>
-          <w:szCs w:val="24"/>
-        </w:rPr>
-        <w:t>. O grupo deverá fazer a implementação do trabalho na linguagem Java.</w:t>
+        <w:t>É importante salientar que o grupo deverá ser o mesmo para os próximos trabalhos da disciplina. O grupo deverá fazer a implementação do trabalho na linguagem Java.</w:t>
       </w:r>
     </w:p>
     <w:p>
@@ -705,10 +714,7 @@
         <w:t>.</w:t>
       </w:r>
     </w:p>
-    <w:p>
-      <w:bookmarkStart w:id="0" w:name="_GoBack"/>
-      <w:bookmarkEnd w:id="0"/>
-    </w:p>
+    <w:p/>
     <w:sectPr>
       <w:pgSz w:w="11906" w:h="16838"/>
       <w:pgMar w:top="1417" w:right="1701" w:bottom="1417" w:left="1701" w:header="708" w:footer="708" w:gutter="0"/>

</xml_diff>

<commit_message>
Trabalho 1 de Lab. PC2 no ar
</commit_message>
<xml_diff>
--- a/aulas/lab-poo/Trabalho1-PC2.docx
+++ b/aulas/lab-poo/Trabalho1-PC2.docx
@@ -196,23 +196,7 @@
           <w:sz w:val="32"/>
           <w:szCs w:val="32"/>
         </w:rPr>
-        <w:t>1</w:t>
-      </w:r>
-      <w:r>
-        <w:rPr>
-          <w:sz w:val="32"/>
-          <w:szCs w:val="32"/>
-        </w:rPr>
-        <w:t>8</w:t>
-      </w:r>
-      <w:bookmarkStart w:id="0" w:name="_GoBack"/>
-      <w:bookmarkEnd w:id="0"/>
-      <w:r>
-        <w:rPr>
-          <w:sz w:val="32"/>
-          <w:szCs w:val="32"/>
-        </w:rPr>
-        <w:t>/02</w:t>
+        <w:t>01/07</w:t>
       </w:r>
       <w:r>
         <w:rPr>
@@ -350,16 +334,6 @@
     </w:p>
     <w:p>
       <w:pPr>
-        <w:ind w:left="720"/>
-        <w:jc w:val="both"/>
-        <w:rPr>
-          <w:sz w:val="24"/>
-          <w:szCs w:val="24"/>
-        </w:rPr>
-      </w:pPr>
-    </w:p>
-    <w:p>
-      <w:pPr>
         <w:ind w:firstLine="360"/>
         <w:jc w:val="both"/>
         <w:rPr>
@@ -494,6 +468,7 @@
     </w:p>
     <w:p>
       <w:pPr>
+        <w:pStyle w:val="ListParagraph"/>
         <w:numPr>
           <w:ilvl w:val="0"/>
           <w:numId w:val="5"/>
@@ -509,135 +484,55 @@
           <w:sz w:val="24"/>
           <w:szCs w:val="24"/>
         </w:rPr>
-        <w:t>Listar todos os produtos pelo nome em ordem alfabética</w:t>
-      </w:r>
-    </w:p>
-    <w:p>
-      <w:pPr>
-        <w:numPr>
-          <w:ilvl w:val="0"/>
-          <w:numId w:val="5"/>
-        </w:numPr>
+        <w:t>Sair</w:t>
+      </w:r>
+    </w:p>
+    <w:p>
+      <w:pPr>
         <w:jc w:val="both"/>
         <w:rPr>
           <w:sz w:val="24"/>
           <w:szCs w:val="24"/>
         </w:rPr>
       </w:pPr>
-      <w:r>
-        <w:rPr>
-          <w:sz w:val="24"/>
-          <w:szCs w:val="24"/>
-        </w:rPr>
-        <w:t>Sair</w:t>
-      </w:r>
     </w:p>
     <w:p>
       <w:pPr>
         <w:jc w:val="both"/>
         <w:rPr>
-          <w:sz w:val="24"/>
-          <w:szCs w:val="24"/>
-        </w:rPr>
-      </w:pPr>
-    </w:p>
-    <w:p>
-      <w:pPr>
-        <w:jc w:val="both"/>
-        <w:rPr>
-          <w:sz w:val="24"/>
-          <w:szCs w:val="24"/>
-        </w:rPr>
-      </w:pPr>
-      <w:r>
-        <w:rPr>
           <w:b/>
           <w:sz w:val="24"/>
           <w:szCs w:val="24"/>
         </w:rPr>
-        <w:t>Dica:</w:t>
-      </w:r>
-      <w:r>
-        <w:rPr>
-          <w:sz w:val="24"/>
-          <w:szCs w:val="24"/>
-        </w:rPr>
-        <w:t xml:space="preserve"> Para implementar a opção 6 do Menu, consultar o seguinte post do </w:t>
-      </w:r>
-      <w:r>
-        <w:rPr>
-          <w:i/>
-          <w:sz w:val="24"/>
-          <w:szCs w:val="24"/>
-        </w:rPr>
-        <w:t>Stack Overflow</w:t>
-      </w:r>
-      <w:r>
-        <w:rPr>
-          <w:sz w:val="24"/>
-          <w:szCs w:val="24"/>
-        </w:rPr>
-        <w:t>.</w:t>
-      </w:r>
-    </w:p>
-    <w:p>
-      <w:pPr>
-        <w:jc w:val="both"/>
-        <w:rPr>
-          <w:sz w:val="24"/>
-          <w:szCs w:val="24"/>
-        </w:rPr>
-      </w:pPr>
-      <w:hyperlink r:id="rId6" w:history="1">
-        <w:r>
-          <w:rPr>
-            <w:rStyle w:val="Hyperlink"/>
-            <w:sz w:val="24"/>
-            <w:szCs w:val="24"/>
-          </w:rPr>
-          <w:t>https://pt.stackoverflow.com/questions/32847/como-fazer-a-chamada-do-método-arrays-sort-array-new-metodoord-no-java</w:t>
-        </w:r>
-      </w:hyperlink>
-    </w:p>
-    <w:p>
-      <w:pPr>
-        <w:rPr>
-          <w:sz w:val="24"/>
-          <w:szCs w:val="24"/>
-        </w:rPr>
-      </w:pPr>
-    </w:p>
-    <w:p>
-      <w:pPr>
-        <w:jc w:val="both"/>
-        <w:rPr>
-          <w:sz w:val="24"/>
-          <w:szCs w:val="24"/>
-        </w:rPr>
-      </w:pPr>
-    </w:p>
-    <w:p>
-      <w:pPr>
-        <w:jc w:val="both"/>
+      </w:pPr>
+      <w:r>
+        <w:rPr>
+          <w:sz w:val="24"/>
+          <w:szCs w:val="24"/>
+        </w:rPr>
+        <w:t xml:space="preserve">OBS.: </w:t>
+      </w:r>
+      <w:r>
+        <w:rPr>
+          <w:sz w:val="24"/>
+          <w:szCs w:val="24"/>
+        </w:rPr>
+        <w:t xml:space="preserve">O trabalho deverá ser feito </w:t>
+      </w:r>
+      <w:r>
         <w:rPr>
           <w:b/>
           <w:sz w:val="24"/>
           <w:szCs w:val="24"/>
         </w:rPr>
-      </w:pPr>
-      <w:r>
-        <w:rPr>
-          <w:sz w:val="24"/>
-          <w:szCs w:val="24"/>
-        </w:rPr>
-        <w:t xml:space="preserve">OBS.: </w:t>
-      </w:r>
-      <w:r>
-        <w:rPr>
-          <w:sz w:val="24"/>
-          <w:szCs w:val="24"/>
-        </w:rPr>
-        <w:t xml:space="preserve">O trabalho deverá ser feito </w:t>
+        <w:t xml:space="preserve">em grupos de 4 pessoas. </w:t>
+      </w:r>
+      <w:r>
+        <w:rPr>
+          <w:sz w:val="24"/>
+          <w:szCs w:val="24"/>
+        </w:rPr>
+        <w:t>Como são 37 alunos,</w:t>
       </w:r>
       <w:r>
         <w:rPr>
@@ -645,25 +540,29 @@
           <w:sz w:val="24"/>
           <w:szCs w:val="24"/>
         </w:rPr>
-        <w:t xml:space="preserve">em grupos de 4 pessoas. </w:t>
-      </w:r>
-      <w:r>
-        <w:rPr>
-          <w:sz w:val="24"/>
-          <w:szCs w:val="24"/>
-        </w:rPr>
-        <w:t>É importante salientar que o grupo deverá ser o mesmo para os próximos trabalhos da disciplina. O grupo deverá fazer a implementação do trabalho na linguagem Java.</w:t>
-      </w:r>
-    </w:p>
-    <w:p>
-      <w:pPr>
-        <w:jc w:val="both"/>
-        <w:rPr>
-          <w:b/>
-          <w:sz w:val="24"/>
-          <w:szCs w:val="24"/>
-        </w:rPr>
-      </w:pPr>
+        <w:t xml:space="preserve"> apenas 1 grupo terá 5 pessoas. </w:t>
+      </w:r>
+      <w:r>
+        <w:rPr>
+          <w:sz w:val="24"/>
+          <w:szCs w:val="24"/>
+        </w:rPr>
+        <w:t xml:space="preserve">É importante salientar que o grupo deverá ser o mesmo para os próximos trabalhos da disciplina. O </w:t>
+      </w:r>
+      <w:r>
+        <w:rPr>
+          <w:sz w:val="24"/>
+          <w:szCs w:val="24"/>
+        </w:rPr>
+        <w:t>trabalho deverá ser feito n</w:t>
+      </w:r>
+      <w:r>
+        <w:rPr>
+          <w:sz w:val="24"/>
+          <w:szCs w:val="24"/>
+        </w:rPr>
+        <w:t>a linguagem Java.</w:t>
+      </w:r>
     </w:p>
     <w:p>
       <w:pPr>
@@ -683,7 +582,7 @@
         </w:rPr>
         <w:t xml:space="preserve">Todos os trabalhos deverão ser enviados para o e-mail </w:t>
       </w:r>
-      <w:hyperlink r:id="rId7" w:history="1">
+      <w:hyperlink r:id="rId6" w:history="1">
         <w:r>
           <w:rPr>
             <w:rStyle w:val="Hyperlink"/>
@@ -703,18 +602,37 @@
           <w:sz w:val="24"/>
           <w:szCs w:val="24"/>
         </w:rPr>
-        <w:t>. O grupo deverá colocar todo o código-fonte do trabalho em um arquivo “.zip”. O arquivo zipado deverá conter o nome completo dos integrantes do grupo bem como os seus números de matrícula</w:t>
+        <w:t>. O grupo deverá colocar todo o código-fonte do trabalho em um arquivo “.zip”. O arquivo zipado</w:t>
       </w:r>
       <w:r>
         <w:rPr>
           <w:b/>
+          <w:i/>
+          <w:sz w:val="24"/>
+          <w:szCs w:val="24"/>
+        </w:rPr>
+        <w:t xml:space="preserve"> </w:t>
+      </w:r>
+      <w:r>
+        <w:rPr>
+          <w:b/>
+          <w:i/>
+          <w:sz w:val="24"/>
+          <w:szCs w:val="24"/>
+        </w:rPr>
+        <w:t>deverá conter o nome completo dos integrantes do grupo bem como os seus números de matrícula</w:t>
+      </w:r>
+      <w:r>
+        <w:rPr>
+          <w:b/>
           <w:sz w:val="24"/>
           <w:szCs w:val="24"/>
         </w:rPr>
         <w:t>.</w:t>
       </w:r>
-    </w:p>
-    <w:p/>
+      <w:bookmarkStart w:id="0" w:name="_GoBack"/>
+      <w:bookmarkEnd w:id="0"/>
+    </w:p>
     <w:sectPr>
       <w:pgSz w:w="11906" w:h="16838"/>
       <w:pgMar w:top="1417" w:right="1701" w:bottom="1417" w:left="1701" w:header="708" w:footer="708" w:gutter="0"/>

</xml_diff>

<commit_message>
Atualizei a especificacao do Trab. 1 de Lab. PC2
</commit_message>
<xml_diff>
--- a/aulas/lab-poo/Trabalho1-PC2.docx
+++ b/aulas/lab-poo/Trabalho1-PC2.docx
@@ -532,15 +532,117 @@
           <w:sz w:val="24"/>
           <w:szCs w:val="24"/>
         </w:rPr>
-        <w:t>Como são 37 alunos,</w:t>
-      </w:r>
-      <w:r>
-        <w:rPr>
-          <w:b/>
-          <w:sz w:val="24"/>
-          <w:szCs w:val="24"/>
-        </w:rPr>
-        <w:t xml:space="preserve"> apenas 1 grupo terá 5 pessoas. </w:t>
+        <w:t>Como são 3</w:t>
+      </w:r>
+      <w:r>
+        <w:rPr>
+          <w:sz w:val="24"/>
+          <w:szCs w:val="24"/>
+        </w:rPr>
+        <w:t>8</w:t>
+      </w:r>
+      <w:r>
+        <w:rPr>
+          <w:sz w:val="24"/>
+          <w:szCs w:val="24"/>
+        </w:rPr>
+        <w:t xml:space="preserve"> alunos,</w:t>
+      </w:r>
+      <w:r>
+        <w:rPr>
+          <w:b/>
+          <w:sz w:val="24"/>
+          <w:szCs w:val="24"/>
+        </w:rPr>
+        <w:t xml:space="preserve"> </w:t>
+      </w:r>
+      <w:r>
+        <w:rPr>
+          <w:b/>
+          <w:sz w:val="24"/>
+          <w:szCs w:val="24"/>
+        </w:rPr>
+        <w:t>serão</w:t>
+      </w:r>
+      <w:r>
+        <w:rPr>
+          <w:b/>
+          <w:sz w:val="24"/>
+          <w:szCs w:val="24"/>
+        </w:rPr>
+        <w:t xml:space="preserve"> </w:t>
+      </w:r>
+      <w:r>
+        <w:rPr>
+          <w:b/>
+          <w:sz w:val="24"/>
+          <w:szCs w:val="24"/>
+        </w:rPr>
+        <w:t xml:space="preserve">apenas </w:t>
+      </w:r>
+      <w:r>
+        <w:rPr>
+          <w:b/>
+          <w:sz w:val="24"/>
+          <w:szCs w:val="24"/>
+        </w:rPr>
+        <w:t>2</w:t>
+      </w:r>
+      <w:r>
+        <w:rPr>
+          <w:b/>
+          <w:sz w:val="24"/>
+          <w:szCs w:val="24"/>
+        </w:rPr>
+        <w:t xml:space="preserve"> grupo</w:t>
+      </w:r>
+      <w:r>
+        <w:rPr>
+          <w:b/>
+          <w:sz w:val="24"/>
+          <w:szCs w:val="24"/>
+        </w:rPr>
+        <w:t>s</w:t>
+      </w:r>
+      <w:r>
+        <w:rPr>
+          <w:b/>
+          <w:sz w:val="24"/>
+          <w:szCs w:val="24"/>
+        </w:rPr>
+        <w:t xml:space="preserve"> </w:t>
+      </w:r>
+      <w:r>
+        <w:rPr>
+          <w:b/>
+          <w:sz w:val="24"/>
+          <w:szCs w:val="24"/>
+        </w:rPr>
+        <w:t>de</w:t>
+      </w:r>
+      <w:r>
+        <w:rPr>
+          <w:b/>
+          <w:sz w:val="24"/>
+          <w:szCs w:val="24"/>
+        </w:rPr>
+        <w:t xml:space="preserve"> </w:t>
+      </w:r>
+      <w:r>
+        <w:rPr>
+          <w:b/>
+          <w:sz w:val="24"/>
+          <w:szCs w:val="24"/>
+        </w:rPr>
+        <w:t>3</w:t>
+      </w:r>
+      <w:r>
+        <w:rPr>
+          <w:b/>
+          <w:sz w:val="24"/>
+          <w:szCs w:val="24"/>
+        </w:rPr>
+        <w:t xml:space="preserve"> pessoas. </w:t>
       </w:r>
       <w:r>
         <w:rPr>

</xml_diff>

<commit_message>
Primeiro trabalho de laboratorio de PC2
</commit_message>
<xml_diff>
--- a/aulas/lab-poo/Trabalho1-PC2.docx
+++ b/aulas/lab-poo/Trabalho1-PC2.docx
@@ -196,7 +196,7 @@
           <w:sz w:val="32"/>
           <w:szCs w:val="32"/>
         </w:rPr>
-        <w:t>25/11</w:t>
+        <w:t>05/05</w:t>
       </w:r>
       <w:r>
         <w:rPr>
@@ -529,57 +529,95 @@
       </w:r>
       <w:r>
         <w:rPr>
-          <w:b/>
-          <w:sz w:val="24"/>
-          <w:szCs w:val="24"/>
-        </w:rPr>
-        <w:t xml:space="preserve">em </w:t>
-      </w:r>
-      <w:r>
-        <w:rPr>
-          <w:b/>
-          <w:sz w:val="24"/>
-          <w:szCs w:val="24"/>
-        </w:rPr>
-        <w:t xml:space="preserve">7 </w:t>
-      </w:r>
-      <w:r>
-        <w:rPr>
-          <w:b/>
-          <w:sz w:val="24"/>
-          <w:szCs w:val="24"/>
-        </w:rPr>
-        <w:t>grupos de 4 pessoas</w:t>
-      </w:r>
-      <w:r>
-        <w:rPr>
-          <w:b/>
-          <w:sz w:val="24"/>
-          <w:szCs w:val="24"/>
-        </w:rPr>
-        <w:t xml:space="preserve"> (28 alunos no total)</w:t>
-      </w:r>
-      <w:r>
-        <w:rPr>
-          <w:b/>
-          <w:sz w:val="24"/>
-          <w:szCs w:val="24"/>
-        </w:rPr>
-        <w:t xml:space="preserve">. </w:t>
-      </w:r>
-      <w:r>
-        <w:rPr>
-          <w:sz w:val="24"/>
-          <w:szCs w:val="24"/>
-        </w:rPr>
-        <w:t xml:space="preserve">É importante salientar que o grupo deverá ser o mesmo para os próximos trabalhos da disciplina. O </w:t>
-      </w:r>
-      <w:r>
-        <w:rPr>
-          <w:sz w:val="24"/>
-          <w:szCs w:val="24"/>
-        </w:rPr>
-        <w:t>trabalho deverá ser feito n</w:t>
+          <w:sz w:val="24"/>
+          <w:szCs w:val="24"/>
+        </w:rPr>
+        <w:t>em</w:t>
+      </w:r>
+      <w:r>
+        <w:rPr>
+          <w:b/>
+          <w:sz w:val="24"/>
+          <w:szCs w:val="24"/>
+        </w:rPr>
+        <w:t xml:space="preserve"> </w:t>
+      </w:r>
+      <w:r>
+        <w:rPr>
+          <w:b/>
+          <w:sz w:val="24"/>
+          <w:szCs w:val="24"/>
+        </w:rPr>
+        <w:t>10</w:t>
+      </w:r>
+      <w:r>
+        <w:rPr>
+          <w:b/>
+          <w:sz w:val="24"/>
+          <w:szCs w:val="24"/>
+        </w:rPr>
+        <w:t xml:space="preserve"> </w:t>
+      </w:r>
+      <w:r>
+        <w:rPr>
+          <w:b/>
+          <w:sz w:val="24"/>
+          <w:szCs w:val="24"/>
+        </w:rPr>
+        <w:t xml:space="preserve">grupos de </w:t>
+      </w:r>
+      <w:r>
+        <w:rPr>
+          <w:b/>
+          <w:sz w:val="24"/>
+          <w:szCs w:val="24"/>
+        </w:rPr>
+        <w:t>3</w:t>
+      </w:r>
+      <w:r>
+        <w:rPr>
+          <w:b/>
+          <w:sz w:val="24"/>
+          <w:szCs w:val="24"/>
+        </w:rPr>
+        <w:t xml:space="preserve"> pessoas. </w:t>
+      </w:r>
+      <w:r>
+        <w:rPr>
+          <w:sz w:val="24"/>
+          <w:szCs w:val="24"/>
+        </w:rPr>
+        <w:t>É importante salientar que o grupo deverá ser o mesmo p</w:t>
+      </w:r>
+      <w:bookmarkStart w:id="0" w:name="_GoBack"/>
+      <w:bookmarkEnd w:id="0"/>
+      <w:r>
+        <w:rPr>
+          <w:sz w:val="24"/>
+          <w:szCs w:val="24"/>
+        </w:rPr>
+        <w:t xml:space="preserve">ara os próximos trabalhos da disciplina. O </w:t>
+      </w:r>
+      <w:r>
+        <w:rPr>
+          <w:sz w:val="24"/>
+          <w:szCs w:val="24"/>
+        </w:rPr>
+        <w:t xml:space="preserve">trabalho deverá ser feito </w:t>
+      </w:r>
+      <w:r>
+        <w:rPr>
+          <w:sz w:val="24"/>
+          <w:szCs w:val="24"/>
+        </w:rPr>
+        <w:t xml:space="preserve">obrigatoriamente </w:t>
+      </w:r>
+      <w:r>
+        <w:rPr>
+          <w:sz w:val="24"/>
+          <w:szCs w:val="24"/>
+        </w:rPr>
+        <w:t>n</w:t>
       </w:r>
       <w:r>
         <w:rPr>
@@ -627,10 +665,8 @@
           <w:sz w:val="24"/>
           <w:szCs w:val="24"/>
         </w:rPr>
-        <w:t>. O grupo deverá colocar todo o código-fonte do trabalho em um</w:t>
-      </w:r>
-      <w:bookmarkStart w:id="0" w:name="_GoBack"/>
-      <w:bookmarkEnd w:id="0"/>
+        <w:t>. O grupo deverá colocar todo o código-fonte do trabalho em um arquivo “.zip”. O arquivo zipado</w:t>
+      </w:r>
       <w:r>
         <w:rPr>
           <w:b/>
@@ -638,7 +674,7 @@
           <w:sz w:val="24"/>
           <w:szCs w:val="24"/>
         </w:rPr>
-        <w:t xml:space="preserve"> arquivo “.zip”. O arquivo zipado</w:t>
+        <w:t xml:space="preserve"> </w:t>
       </w:r>
       <w:r>
         <w:rPr>
@@ -647,7 +683,7 @@
           <w:sz w:val="24"/>
           <w:szCs w:val="24"/>
         </w:rPr>
-        <w:t xml:space="preserve"> </w:t>
+        <w:t xml:space="preserve">deverá conter o nome completo dos integrantes do grupo bem como os seus </w:t>
       </w:r>
       <w:r>
         <w:rPr>
@@ -656,7 +692,16 @@
           <w:sz w:val="24"/>
           <w:szCs w:val="24"/>
         </w:rPr>
-        <w:t>deverá conter o nome completo dos integrantes do grupo bem como os seus números de matrícula</w:t>
+        <w:t xml:space="preserve">respectivos </w:t>
+      </w:r>
+      <w:r>
+        <w:rPr>
+          <w:b/>
+          <w:i/>
+          <w:sz w:val="24"/>
+          <w:szCs w:val="24"/>
+        </w:rPr>
+        <w:t>números de matrícula</w:t>
       </w:r>
       <w:r>
         <w:rPr>

</xml_diff>

<commit_message>
Especificacao do Trabalho 1 + Ex. Pratico 2
</commit_message>
<xml_diff>
--- a/aulas/lab-poo/Trabalho1-PC2.docx
+++ b/aulas/lab-poo/Trabalho1-PC2.docx
@@ -196,7 +196,7 @@
           <w:sz w:val="32"/>
           <w:szCs w:val="32"/>
         </w:rPr>
-        <w:t>05/05</w:t>
+        <w:t>15/09</w:t>
       </w:r>
       <w:r>
         <w:rPr>
@@ -489,6 +489,7 @@
     </w:p>
     <w:p>
       <w:pPr>
+        <w:pStyle w:val="ListParagraph"/>
         <w:jc w:val="both"/>
         <w:rPr>
           <w:sz w:val="24"/>
@@ -500,7 +501,6 @@
       <w:pPr>
         <w:jc w:val="both"/>
         <w:rPr>
-          <w:b/>
           <w:sz w:val="24"/>
           <w:szCs w:val="24"/>
         </w:rPr>
@@ -548,105 +548,124 @@
           <w:sz w:val="24"/>
           <w:szCs w:val="24"/>
         </w:rPr>
-        <w:t>10</w:t>
-      </w:r>
-      <w:r>
-        <w:rPr>
-          <w:b/>
-          <w:sz w:val="24"/>
-          <w:szCs w:val="24"/>
-        </w:rPr>
-        <w:t xml:space="preserve"> </w:t>
-      </w:r>
-      <w:r>
-        <w:rPr>
-          <w:b/>
-          <w:sz w:val="24"/>
-          <w:szCs w:val="24"/>
-        </w:rPr>
-        <w:t xml:space="preserve">grupos de </w:t>
-      </w:r>
-      <w:r>
-        <w:rPr>
-          <w:b/>
-          <w:sz w:val="24"/>
-          <w:szCs w:val="24"/>
-        </w:rPr>
-        <w:t>3</w:t>
-      </w:r>
-      <w:r>
-        <w:rPr>
-          <w:b/>
-          <w:sz w:val="24"/>
-          <w:szCs w:val="24"/>
-        </w:rPr>
-        <w:t xml:space="preserve"> pessoas. </w:t>
-      </w:r>
-      <w:r>
-        <w:rPr>
-          <w:sz w:val="24"/>
-          <w:szCs w:val="24"/>
-        </w:rPr>
-        <w:t xml:space="preserve">É importante salientar que o grupo deverá ser o mesmo para os próximos trabalhos da disciplina. O </w:t>
-      </w:r>
-      <w:r>
-        <w:rPr>
-          <w:sz w:val="24"/>
-          <w:szCs w:val="24"/>
-        </w:rPr>
-        <w:t xml:space="preserve">trabalho deverá ser feito </w:t>
-      </w:r>
-      <w:r>
-        <w:rPr>
-          <w:sz w:val="24"/>
-          <w:szCs w:val="24"/>
-        </w:rPr>
-        <w:t xml:space="preserve">obrigatoriamente </w:t>
-      </w:r>
-      <w:r>
-        <w:rPr>
-          <w:sz w:val="24"/>
-          <w:szCs w:val="24"/>
-        </w:rPr>
-        <w:t>n</w:t>
-      </w:r>
-      <w:r>
-        <w:rPr>
-          <w:sz w:val="24"/>
-          <w:szCs w:val="24"/>
-        </w:rPr>
-        <w:t>a linguagem Java.</w:t>
-      </w:r>
-    </w:p>
-    <w:p>
-      <w:pPr>
-        <w:jc w:val="both"/>
-        <w:rPr>
-          <w:b/>
-          <w:sz w:val="24"/>
-          <w:szCs w:val="24"/>
-        </w:rPr>
-      </w:pPr>
-      <w:r>
-        <w:rPr>
-          <w:b/>
-          <w:i/>
-          <w:sz w:val="24"/>
-          <w:szCs w:val="24"/>
-        </w:rPr>
-        <w:t xml:space="preserve">Todos os trabalhos deverão ser enviados para o </w:t>
-      </w:r>
-      <w:r>
-        <w:rPr>
-          <w:b/>
-          <w:i/>
-          <w:sz w:val="24"/>
-          <w:szCs w:val="24"/>
-        </w:rPr>
-        <w:t>SIGAA</w:t>
+        <w:t xml:space="preserve">grupos 3 </w:t>
+      </w:r>
+      <w:r>
+        <w:rPr>
+          <w:b/>
+          <w:sz w:val="24"/>
+          <w:szCs w:val="24"/>
+        </w:rPr>
+        <w:t xml:space="preserve">pessoas. </w:t>
+      </w:r>
+      <w:r>
+        <w:rPr>
+          <w:b/>
+          <w:sz w:val="24"/>
+          <w:szCs w:val="24"/>
+        </w:rPr>
+        <w:t>Como são 25 alunos, serão 7 grupos de 3 pessoas e 1 grupo de 4 pessoas</w:t>
+      </w:r>
+      <w:r>
+        <w:rPr>
+          <w:sz w:val="24"/>
+          <w:szCs w:val="24"/>
+        </w:rPr>
+        <w:t>.</w:t>
+      </w:r>
+      <w:r>
+        <w:rPr>
+          <w:sz w:val="24"/>
+          <w:szCs w:val="24"/>
+        </w:rPr>
+        <w:t xml:space="preserve"> Os grupos podem ser compostos por integrantes de turmas diferentes. </w:t>
+      </w:r>
+      <w:r>
+        <w:rPr>
+          <w:sz w:val="24"/>
+          <w:szCs w:val="24"/>
+        </w:rPr>
+        <w:t>É importante salientar que o grupo deverá ser o mesmo para os pr</w:t>
+      </w:r>
+      <w:r>
+        <w:rPr>
+          <w:sz w:val="24"/>
+          <w:szCs w:val="24"/>
+        </w:rPr>
+        <w:t xml:space="preserve">óximos trabalhos da disciplina. </w:t>
       </w:r>
       <w:bookmarkStart w:id="0" w:name="_GoBack"/>
       <w:bookmarkEnd w:id="0"/>
+      <w:r>
+        <w:rPr>
+          <w:b/>
+          <w:i/>
+          <w:sz w:val="24"/>
+          <w:szCs w:val="24"/>
+        </w:rPr>
+        <w:t xml:space="preserve">O </w:t>
+      </w:r>
+      <w:r>
+        <w:rPr>
+          <w:b/>
+          <w:i/>
+          <w:sz w:val="24"/>
+          <w:szCs w:val="24"/>
+        </w:rPr>
+        <w:t xml:space="preserve">trabalho deverá ser feito </w:t>
+      </w:r>
+      <w:r>
+        <w:rPr>
+          <w:b/>
+          <w:i/>
+          <w:sz w:val="24"/>
+          <w:szCs w:val="24"/>
+        </w:rPr>
+        <w:t xml:space="preserve">obrigatoriamente </w:t>
+      </w:r>
+      <w:r>
+        <w:rPr>
+          <w:b/>
+          <w:i/>
+          <w:sz w:val="24"/>
+          <w:szCs w:val="24"/>
+        </w:rPr>
+        <w:t>n</w:t>
+      </w:r>
+      <w:r>
+        <w:rPr>
+          <w:b/>
+          <w:i/>
+          <w:sz w:val="24"/>
+          <w:szCs w:val="24"/>
+        </w:rPr>
+        <w:t>a linguagem Java.</w:t>
+      </w:r>
+      <w:r>
+        <w:rPr>
+          <w:sz w:val="24"/>
+          <w:szCs w:val="24"/>
+        </w:rPr>
+        <w:t xml:space="preserve"> </w:t>
+      </w:r>
+      <w:r>
+        <w:rPr>
+          <w:b/>
+          <w:i/>
+          <w:sz w:val="24"/>
+          <w:szCs w:val="24"/>
+        </w:rPr>
+        <w:t xml:space="preserve">Todos os trabalhos deverão ser enviados para o </w:t>
+      </w:r>
+      <w:r>
+        <w:rPr>
+          <w:b/>
+          <w:i/>
+          <w:sz w:val="24"/>
+          <w:szCs w:val="24"/>
+        </w:rPr>
+        <w:t>SIGAA</w:t>
+      </w:r>
       <w:r>
         <w:rPr>
           <w:b/>

</xml_diff>

<commit_message>
Especificacao do Trabalho 1 de lab. pc2
</commit_message>
<xml_diff>
--- a/aulas/lab-poo/Trabalho1-PC2.docx
+++ b/aulas/lab-poo/Trabalho1-PC2.docx
@@ -196,16 +196,10 @@
           <w:sz w:val="32"/>
           <w:szCs w:val="32"/>
         </w:rPr>
-        <w:t>15/09</w:t>
-      </w:r>
-      <w:r>
-        <w:rPr>
-          <w:b/>
-          <w:sz w:val="32"/>
-          <w:szCs w:val="32"/>
-        </w:rPr>
-        <w:t xml:space="preserve"> </w:t>
-      </w:r>
+        <w:t>30/03</w:t>
+      </w:r>
+      <w:bookmarkStart w:id="0" w:name="_GoBack"/>
+      <w:bookmarkEnd w:id="0"/>
     </w:p>
     <w:p>
       <w:pPr>
@@ -564,7 +558,39 @@
           <w:sz w:val="24"/>
           <w:szCs w:val="24"/>
         </w:rPr>
-        <w:t>Como são 25 alunos, serão 7 grupos de 3 pessoas e 1 grupo de 4 pessoas</w:t>
+        <w:t>Como são 2</w:t>
+      </w:r>
+      <w:r>
+        <w:rPr>
+          <w:b/>
+          <w:sz w:val="24"/>
+          <w:szCs w:val="24"/>
+        </w:rPr>
+        <w:t>7</w:t>
+      </w:r>
+      <w:r>
+        <w:rPr>
+          <w:b/>
+          <w:sz w:val="24"/>
+          <w:szCs w:val="24"/>
+        </w:rPr>
+        <w:t xml:space="preserve"> alunos, serão </w:t>
+      </w:r>
+      <w:r>
+        <w:rPr>
+          <w:b/>
+          <w:sz w:val="24"/>
+          <w:szCs w:val="24"/>
+        </w:rPr>
+        <w:t>9</w:t>
+      </w:r>
+      <w:r>
+        <w:rPr>
+          <w:b/>
+          <w:sz w:val="24"/>
+          <w:szCs w:val="24"/>
+        </w:rPr>
+        <w:t xml:space="preserve"> grupos de 3 pessoas</w:t>
       </w:r>
       <w:r>
         <w:rPr>
@@ -594,8 +620,6 @@
         </w:rPr>
         <w:t xml:space="preserve">óximos trabalhos da disciplina. </w:t>
       </w:r>
-      <w:bookmarkStart w:id="0" w:name="_GoBack"/>
-      <w:bookmarkEnd w:id="0"/>
       <w:r>
         <w:rPr>
           <w:b/>

</xml_diff>

<commit_message>
Especificacao e nova data do Trabalho 1 de Lab. PC2
</commit_message>
<xml_diff>
--- a/aulas/lab-poo/Trabalho1-PC2.docx
+++ b/aulas/lab-poo/Trabalho1-PC2.docx
@@ -181,7 +181,7 @@
           <w:sz w:val="32"/>
           <w:szCs w:val="32"/>
         </w:rPr>
-        <w:t>Data</w:t>
+        <w:t>Data de entrega:</w:t>
       </w:r>
       <w:r>
         <w:rPr>
@@ -189,31 +189,17 @@
           <w:sz w:val="32"/>
           <w:szCs w:val="32"/>
         </w:rPr>
-        <w:t>s</w:t>
-      </w:r>
-      <w:r>
-        <w:rPr>
-          <w:b/>
+        <w:t xml:space="preserve"> </w:t>
+      </w:r>
+      <w:r>
+        <w:rPr>
           <w:sz w:val="32"/>
           <w:szCs w:val="32"/>
         </w:rPr>
-        <w:t xml:space="preserve"> de entrega:</w:t>
-      </w:r>
-      <w:r>
-        <w:rPr>
-          <w:b/>
-          <w:sz w:val="32"/>
-          <w:szCs w:val="32"/>
-        </w:rPr>
-        <w:t xml:space="preserve"> </w:t>
-      </w:r>
-      <w:r>
-        <w:rPr>
-          <w:sz w:val="32"/>
-          <w:szCs w:val="32"/>
-        </w:rPr>
-        <w:t>31/08 e 01/09</w:t>
-      </w:r>
+        <w:t>14/09</w:t>
+      </w:r>
+      <w:bookmarkStart w:id="0" w:name="_GoBack"/>
+      <w:bookmarkEnd w:id="0"/>
     </w:p>
     <w:p>
       <w:pPr>
@@ -587,16 +573,7 @@
           <w:sz w:val="24"/>
           <w:szCs w:val="24"/>
         </w:rPr>
-        <w:t xml:space="preserve"> </w:t>
-      </w:r>
-      <w:bookmarkStart w:id="0" w:name="_GoBack"/>
-      <w:bookmarkEnd w:id="0"/>
-      <w:r>
-        <w:rPr>
-          <w:sz w:val="24"/>
-          <w:szCs w:val="24"/>
-        </w:rPr>
-        <w:t xml:space="preserve">Os grupos podem ser compostos por integrantes de turmas diferentes. </w:t>
+        <w:t xml:space="preserve"> Os grupos podem ser compostos por integrantes de turmas diferentes. </w:t>
       </w:r>
       <w:r>
         <w:rPr>

</xml_diff>